<commit_message>
empezado clasificador de spam
</commit_message>
<xml_diff>
--- a/pr6/pr6.docx
+++ b/pr6/pr6.docx
@@ -1300,6 +1300,19 @@
             </a:graphic>
           </wp:inline>
         </w:drawing>
+      </w:r>
+    </w:p>
+    <w:p>
+      <w:pPr>
+        <w:rPr>
+          <w:noProof/>
+        </w:rPr>
+      </w:pPr>
+      <w:r>
+        <w:rPr>
+          <w:noProof/>
+        </w:rPr>
+        <w:tab/>
       </w:r>
       <w:bookmarkStart w:id="0" w:name="_GoBack"/>
       <w:bookmarkEnd w:id="0"/>

</xml_diff>